<commit_message>
no message for you! haha!
</commit_message>
<xml_diff>
--- a/contributors/Word Transcription Enhancements.docx
+++ b/contributors/Word Transcription Enhancements.docx
@@ -107,7 +107,7 @@
         <w:rPr>
           <w:rFonts w:cs="Times New Roman" w:ascii="Times New Roman" w:hAnsi="Times New Roman"/>
         </w:rPr>
-        <w:t>{{AUTHORS}}smith-jim-1701; smith-harry-1725</w:t>
+        <w:t>{{AUTHOR}}smith-jim-1701; smith-harry-1725</w:t>
       </w:r>
     </w:p>
     <w:p>
@@ -192,19 +192,7 @@
           <w:rFonts w:cs="Times New Roman" w:ascii="Times New Roman" w:hAnsi="Times New Roman"/>
         </w:rPr>
         <w:tab/>
-        <w:t xml:space="preserve">I wish you were all to be here to part {{DAMAGE}} in our good cheer, and to make for us truly a festival of the spirit </w:t>
-      </w:r>
-      <w:r>
-        <w:rPr>
-          <w:rFonts w:cs="Times New Roman" w:ascii="Times New Roman" w:hAnsi="Times New Roman"/>
-        </w:rPr>
-        <w:t>{{N}}</w:t>
-      </w:r>
-      <w:r>
-        <w:rPr>
-          <w:rFonts w:cs="Times New Roman" w:ascii="Times New Roman" w:hAnsi="Times New Roman"/>
-        </w:rPr>
-        <w:t xml:space="preserve"> -- In our fervent thanksgiving we shall remember the dear Brothers and Sister, whose love blesseth us all the year, and whose health and prosperity are among the most valued of our heavenly Father’s gifts.  The thought of you may cost me a tear—but there will be no bitterness in it --</w:t>
+        <w:t>I wish you were all to be here to take {{DAMAGE}} in our good cheer, and to make for us truly a festival of the spirit{{N}} -- In our fervent thanksgiving we shall remember the dear Brothers and Sister, whose love blesseth us all the year, and whose health and prosperity are among the most valued of our heavenly Father’s gifts.  The thought of you may cost me a tear—but there will be no bitterness in it --</w:t>
       </w:r>
     </w:p>
     <w:p>
@@ -234,19 +222,7 @@
         <w:rPr>
           <w:rFonts w:cs="Times New Roman" w:ascii="Times New Roman" w:hAnsi="Times New Roman"/>
         </w:rPr>
-        <w:t>Your last letter surprised me a little, -- There is a {{ILL}} promised to those that ‘wait’ you know,</w:t>
-      </w:r>
-      <w:r>
-        <w:rPr>
-          <w:rFonts w:cs="Times New Roman" w:ascii="Times New Roman" w:hAnsi="Times New Roman"/>
-        </w:rPr>
-        <w:t>{{PB}}</w:t>
-      </w:r>
-      <w:r>
-        <w:rPr>
-          <w:rFonts w:cs="Times New Roman" w:ascii="Times New Roman" w:hAnsi="Times New Roman"/>
-        </w:rPr>
-        <w:t xml:space="preserve"> and I expect to realize it, for I shall be perfectly passive -- {{PB}} Sister Frances is still in Albany -- I expect her down tomorrow {{BLANK}}.</w:t>
+        <w:t>Your last letter surprised me a little, -- There is a {{ILL}} promised to those that ‘wait’ you know, and I expect to realize it, for I shall be perfectly passive -- {{PB}} Sister Frances is still in Albany -- I expect her down tomorrow {{BLANK}}.</w:t>
       </w:r>
     </w:p>
     <w:p>
@@ -391,11 +367,101 @@
     <w:p>
       <w:pPr>
         <w:pStyle w:val="Normal"/>
-        <w:spacing w:lineRule="auto" w:line="360" w:before="0" w:after="200"/>
-        <w:contextualSpacing/>
+        <w:spacing w:lineRule="auto" w:line="360"/>
+        <w:rPr/>
+      </w:pPr>
+      <w:r>
+        <w:rPr>
+          <w:rFonts w:cs="Times New Roman" w:ascii="Times New Roman" w:hAnsi="Times New Roman"/>
+        </w:rPr>
+        <w:t>{{ADDRESS}}Robert Sedgwick Esq</w:t>
+      </w:r>
+    </w:p>
+    <w:p>
+      <w:pPr>
+        <w:pStyle w:val="Normal"/>
+        <w:spacing w:lineRule="auto" w:line="360"/>
+        <w:rPr/>
+      </w:pPr>
+      <w:r>
+        <w:rPr>
+          <w:rFonts w:cs="Times New Roman" w:ascii="Times New Roman" w:hAnsi="Times New Roman"/>
+        </w:rPr>
+        <w:t xml:space="preserve">Law Building </w:t>
+        <w:tab/>
+        <w:t>Nassau Street</w:t>
+      </w:r>
+    </w:p>
+    <w:p>
+      <w:pPr>
+        <w:pStyle w:val="Normal"/>
+        <w:spacing w:lineRule="auto" w:line="360"/>
+        <w:rPr/>
+      </w:pPr>
+      <w:r>
+        <w:rPr>
+          <w:rFonts w:cs="Times New Roman" w:ascii="Times New Roman" w:hAnsi="Times New Roman"/>
+        </w:rPr>
+        <w:t>New York</w:t>
+        <w:br/>
+      </w:r>
+    </w:p>
+    <w:p>
+      <w:pPr>
+        <w:pStyle w:val="Normal"/>
+        <w:spacing w:lineRule="auto" w:line="360"/>
+        <w:rPr/>
+      </w:pPr>
+      <w:r>
+        <w:rPr>
+          <w:rFonts w:cs="Times New Roman" w:ascii="Times New Roman" w:hAnsi="Times New Roman"/>
+        </w:rPr>
+        <w:t>{{ENDORSEMENT}} Sent 30 November. Received 6 December.</w:t>
+      </w:r>
+    </w:p>
+    <w:p>
+      <w:pPr>
+        <w:pStyle w:val="Normal"/>
+        <w:spacing w:lineRule="auto" w:line="360"/>
+        <w:rPr/>
+      </w:pPr>
+      <w:r>
+        <w:rPr>
+          <w:rFonts w:cs="Times New Roman" w:ascii="Times New Roman" w:hAnsi="Times New Roman"/>
+        </w:rPr>
+        <w:t>{{NOTATION}} Sent via Boston.</w:t>
+      </w:r>
+    </w:p>
+    <w:p>
+      <w:pPr>
+        <w:pStyle w:val="Normal"/>
+        <w:spacing w:lineRule="auto" w:line="360"/>
+        <w:rPr/>
+      </w:pPr>
+      <w:r>
+        <w:rPr>
+          <w:rFonts w:cs="Times New Roman" w:ascii="Times New Roman" w:hAnsi="Times New Roman"/>
+        </w:rPr>
+        <w:t>{{INSERTION}} Sue was not just crazy, she was certifiable. This one time she started singing down the well because she wanted to coax the fairies up.</w:t>
+      </w:r>
+    </w:p>
+    <w:p>
+      <w:pPr>
+        <w:pStyle w:val="Normal"/>
+        <w:spacing w:lineRule="auto" w:line="360"/>
         <w:rPr>
           <w:rFonts w:ascii="Times New Roman" w:hAnsi="Times New Roman" w:cs="Times New Roman"/>
         </w:rPr>
+      </w:pPr>
+      <w:r>
+        <w:rPr/>
+      </w:r>
+    </w:p>
+    <w:p>
+      <w:pPr>
+        <w:pStyle w:val="Normal"/>
+        <w:spacing w:lineRule="auto" w:line="360"/>
+        <w:rPr/>
       </w:pPr>
       <w:r>
         <w:rPr>
@@ -437,95 +503,20 @@
         </w:rPr>
       </w:pPr>
       <w:r>
-        <w:rPr>
-          <w:rFonts w:cs="Times New Roman" w:ascii="Times New Roman" w:hAnsi="Times New Roman"/>
-        </w:rPr>
-      </w:r>
-    </w:p>
-    <w:p>
-      <w:pPr>
-        <w:pStyle w:val="Normal"/>
-        <w:spacing w:lineRule="auto" w:line="360"/>
-        <w:rPr/>
-      </w:pPr>
-      <w:r>
-        <w:rPr>
-          <w:rFonts w:cs="Times New Roman" w:ascii="Times New Roman" w:hAnsi="Times New Roman"/>
-        </w:rPr>
-        <w:t>{{ADDRESS}}Robert Sedgwick Esq</w:t>
-        <w:br/>
-        <w:t xml:space="preserve">Law Building </w:t>
-        <w:tab/>
-        <w:t>Nassau Street</w:t>
-        <w:br/>
-        <w:t>New York</w:t>
-        <w:br/>
-      </w:r>
-    </w:p>
-    <w:p>
-      <w:pPr>
-        <w:pStyle w:val="Normal"/>
-        <w:spacing w:lineRule="auto" w:line="360"/>
-        <w:rPr>
-          <w:rFonts w:ascii="Times New Roman" w:hAnsi="Times New Roman" w:cs="Times New Roman"/>
-        </w:rPr>
-      </w:pPr>
-      <w:r>
-        <w:rPr>
-          <w:rFonts w:cs="Times New Roman" w:ascii="Times New Roman" w:hAnsi="Times New Roman"/>
-        </w:rPr>
-        <w:t>{{ENDORSEMENT}} Sent 30 November. Received 6 December.</w:t>
-      </w:r>
-    </w:p>
-    <w:p>
-      <w:pPr>
-        <w:pStyle w:val="Normal"/>
-        <w:spacing w:lineRule="auto" w:line="360"/>
-        <w:rPr>
-          <w:rFonts w:ascii="Times New Roman" w:hAnsi="Times New Roman" w:cs="Times New Roman"/>
-        </w:rPr>
-      </w:pPr>
-      <w:r>
-        <w:rPr>
-          <w:rFonts w:cs="Times New Roman" w:ascii="Times New Roman" w:hAnsi="Times New Roman"/>
-        </w:rPr>
-        <w:t>{{NOTATION}} Sent via Boston.</w:t>
-      </w:r>
-    </w:p>
-    <w:p>
-      <w:pPr>
-        <w:pStyle w:val="Normal"/>
-        <w:spacing w:lineRule="auto" w:line="360"/>
-        <w:rPr/>
-      </w:pPr>
-      <w:r>
-        <w:rPr>
-          <w:rFonts w:cs="Times New Roman" w:ascii="Times New Roman" w:hAnsi="Times New Roman"/>
-        </w:rPr>
-        <w:t>{{INSERTION}} Sue was not just crazy, she was certifiable. This one time she started singing down the well because she wanted to coax the fairies up</w:t>
-      </w:r>
-      <w:r>
-        <w:rPr/>
-        <w:t>.</w:t>
-      </w:r>
-    </w:p>
-    <w:p>
-      <w:pPr>
-        <w:pStyle w:val="Normal"/>
-        <w:spacing w:lineRule="auto" w:line="360"/>
-        <w:rPr/>
-      </w:pPr>
-      <w:r>
-        <w:rPr>
-          <w:rFonts w:cs="Times New Roman" w:ascii="Times New Roman" w:hAnsi="Times New Roman"/>
-        </w:rPr>
-        <w:t>{{NOTE}}</w:t>
-      </w:r>
-      <w:r>
-        <w:rPr>
-          <w:rFonts w:cs="Times New Roman" w:ascii="Times New Roman" w:hAnsi="Times New Roman"/>
-        </w:rPr>
-        <w:t>This is the first note.</w:t>
+        <w:rPr/>
+      </w:r>
+    </w:p>
+    <w:p>
+      <w:pPr>
+        <w:pStyle w:val="Normal"/>
+        <w:spacing w:lineRule="auto" w:line="360"/>
+        <w:rPr/>
+      </w:pPr>
+      <w:r>
+        <w:rPr>
+          <w:rFonts w:cs="Times New Roman" w:ascii="Times New Roman" w:hAnsi="Times New Roman"/>
+        </w:rPr>
+        <w:t>{{NOTE}}There is some ill-founded speculation that this might refer to an actual festival focusing on tarot cards, mystic minerals, and other nonsense.</w:t>
       </w:r>
     </w:p>
     <w:p>

</xml_diff>